<commit_message>
CV updated to fix bug
</commit_message>
<xml_diff>
--- a/files/Mykhailo_Chalyi_SA.docx
+++ b/files/Mykhailo_Chalyi_SA.docx
@@ -12,8 +12,6 @@
           <w:lang w:val="en-US"/>
         </w:rPr>
       </w:pPr>
-      <w:bookmarkStart w:id="0" w:name="_GoBack"/>
-      <w:bookmarkEnd w:id="0"/>
       <w:r>
         <w:rPr>
           <w:rFonts w:eastAsia="Times New Roman"/>
@@ -371,14 +369,12 @@
               </w:rPr>
               <w:t>@</w:t>
             </w:r>
-            <w:proofErr w:type="spellStart"/>
             <w:r>
               <w:rPr>
                 <w:lang w:val="en-US"/>
               </w:rPr>
               <w:t>chaliy</w:t>
             </w:r>
-            <w:proofErr w:type="spellEnd"/>
           </w:p>
         </w:tc>
       </w:tr>
@@ -675,16 +671,8 @@
               <w:rPr>
                 <w:lang w:val="en-US"/>
               </w:rPr>
-              <w:t xml:space="preserve">MSSQL, PostgreSQL(RDS), </w:t>
-            </w:r>
-            <w:proofErr w:type="spellStart"/>
-            <w:r>
-              <w:rPr>
-                <w:lang w:val="en-US"/>
-              </w:rPr>
-              <w:t>MongoDb</w:t>
-            </w:r>
-            <w:proofErr w:type="spellEnd"/>
+              <w:t>MSSQL, PostgreSQL(RDS), MongoDb</w:t>
+            </w:r>
           </w:p>
         </w:tc>
       </w:tr>
@@ -731,21 +719,7 @@
               <w:rPr>
                 <w:lang w:val="en-US"/>
               </w:rPr>
-              <w:t xml:space="preserve">JavaScript (ReactJS, ES6, </w:t>
-            </w:r>
-            <w:proofErr w:type="spellStart"/>
-            <w:r>
-              <w:rPr>
-                <w:lang w:val="en-US"/>
-              </w:rPr>
-              <w:t>etc</w:t>
-            </w:r>
-            <w:proofErr w:type="spellEnd"/>
-            <w:r>
-              <w:rPr>
-                <w:lang w:val="en-US"/>
-              </w:rPr>
-              <w:t>), HTML5, XML, REST</w:t>
+              <w:t>JavaScript (ReactJS, ES6, etc), HTML5, XML, REST</w:t>
             </w:r>
           </w:p>
         </w:tc>
@@ -840,44 +814,8 @@
               <w:rPr>
                 <w:lang w:val="en-US"/>
               </w:rPr>
-              <w:t xml:space="preserve">Visual Studio, various </w:t>
-            </w:r>
-            <w:proofErr w:type="spellStart"/>
-            <w:r>
-              <w:rPr>
-                <w:lang w:val="en-US"/>
-              </w:rPr>
-              <w:t>xUnit</w:t>
-            </w:r>
-            <w:proofErr w:type="spellEnd"/>
-            <w:r>
-              <w:rPr>
-                <w:lang w:val="en-US"/>
-              </w:rPr>
-              <w:t xml:space="preserve"> and Mocking tools, GIT, Mercurial, </w:t>
-            </w:r>
-            <w:proofErr w:type="spellStart"/>
-            <w:r>
-              <w:rPr>
-                <w:lang w:val="en-US"/>
-              </w:rPr>
-              <w:t>MSBuild</w:t>
-            </w:r>
-            <w:proofErr w:type="spellEnd"/>
-            <w:r>
-              <w:rPr>
-                <w:lang w:val="en-US"/>
-              </w:rPr>
-              <w:t xml:space="preserve">, NPM, Docker, </w:t>
-            </w:r>
-            <w:proofErr w:type="spellStart"/>
-            <w:r>
-              <w:rPr>
-                <w:lang w:val="en-US"/>
-              </w:rPr>
-              <w:t>etc</w:t>
-            </w:r>
-            <w:proofErr w:type="spellEnd"/>
+              <w:t>Visual Studio, various xUnit and Mocking tools, GIT, Mercurial, MSBuild, NPM, Docker, etc</w:t>
+            </w:r>
           </w:p>
         </w:tc>
       </w:tr>
@@ -2015,7 +1953,21 @@
               <w:rPr>
                 <w:lang w:val="en-US"/>
               </w:rPr>
-              <w:t>3/2003–2/2009</w:t>
+              <w:t>4</w:t>
+            </w:r>
+            <w:bookmarkStart w:id="0" w:name="_GoBack"/>
+            <w:bookmarkEnd w:id="0"/>
+            <w:r>
+              <w:rPr>
+                <w:lang w:val="en-US"/>
+              </w:rPr>
+              <w:t>/2007</w:t>
+            </w:r>
+            <w:r>
+              <w:rPr>
+                <w:lang w:val="en-US"/>
+              </w:rPr>
+              <w:t>–2/2009</w:t>
             </w:r>
           </w:p>
         </w:tc>
@@ -2225,16 +2177,8 @@
         <w:rPr>
           <w:lang w:val="en-US"/>
         </w:rPr>
-        <w:t xml:space="preserve">Customer: </w:t>
-      </w:r>
-      <w:proofErr w:type="spellStart"/>
-      <w:r>
-        <w:rPr>
-          <w:lang w:val="en-US"/>
-        </w:rPr>
-        <w:t>TranSenda</w:t>
-      </w:r>
-      <w:proofErr w:type="spellEnd"/>
+        <w:t>Customer: TranSenda</w:t>
+      </w:r>
     </w:p>
     <w:p>
       <w:pPr>
@@ -2397,16 +2341,8 @@
         <w:rPr>
           <w:lang w:val="en-US"/>
         </w:rPr>
-        <w:t xml:space="preserve">Customer: </w:t>
-      </w:r>
-      <w:proofErr w:type="spellStart"/>
-      <w:r>
-        <w:rPr>
-          <w:lang w:val="en-US"/>
-        </w:rPr>
-        <w:t>TranSenda</w:t>
-      </w:r>
-      <w:proofErr w:type="spellEnd"/>
+        <w:t>Customer: TranSenda</w:t>
+      </w:r>
     </w:p>
     <w:p>
       <w:pPr>
@@ -2611,21 +2547,7 @@
           <w:lang w:val="en-US"/>
         </w:rPr>
         <w:lastRenderedPageBreak/>
-        <w:t xml:space="preserve">The customer was a company that provided web-based marketing survey tools. Its </w:t>
-      </w:r>
-      <w:proofErr w:type="spellStart"/>
-      <w:r>
-        <w:rPr>
-          <w:lang w:val="en-US"/>
-        </w:rPr>
-        <w:t>InstantSurvey</w:t>
-      </w:r>
-      <w:proofErr w:type="spellEnd"/>
-      <w:r>
-        <w:rPr>
-          <w:lang w:val="en-US"/>
-        </w:rPr>
-        <w:t xml:space="preserve"> technology allowed organizations to gather online feedback from their customers, employees, and vendors. The main goal of the project was designing the system that would automate development of the custom data processing solutions.</w:t>
+        <w:t>The customer was a company that provided web-based marketing survey tools. Its InstantSurvey technology allowed organizations to gather online feedback from their customers, employees, and vendors. The main goal of the project was designing the system that would automate development of the custom data processing solutions.</w:t>
       </w:r>
     </w:p>
     <w:p>
@@ -3242,27 +3164,13 @@
         <w:rPr>
           <w:lang w:val="en-US"/>
         </w:rPr>
-        <w:t xml:space="preserve"> </w:t>
-      </w:r>
-      <w:proofErr w:type="spellStart"/>
-      <w:r>
-        <w:rPr>
-          <w:lang w:val="en-US"/>
-        </w:rPr>
-        <w:t>th</w:t>
-      </w:r>
-      <w:r>
-        <w:rPr>
-          <w:lang w:val="en-US"/>
-        </w:rPr>
-        <w:t>e</w:t>
-      </w:r>
-      <w:proofErr w:type="spellEnd"/>
-      <w:r>
-        <w:rPr>
-          <w:lang w:val="en-US"/>
-        </w:rPr>
-        <w:t xml:space="preserve"> architecture of the solution.</w:t>
+        <w:t xml:space="preserve"> th</w:t>
+      </w:r>
+      <w:r>
+        <w:rPr>
+          <w:lang w:val="en-US"/>
+        </w:rPr>
+        <w:t>e architecture of the solution.</w:t>
       </w:r>
     </w:p>
     <w:p>
@@ -3487,28 +3395,7 @@
         <w:rPr>
           <w:lang w:val="en-US"/>
         </w:rPr>
-        <w:t xml:space="preserve"> .NET, Crystal Reports, MSDE 2000, </w:t>
-      </w:r>
-      <w:proofErr w:type="spellStart"/>
-      <w:r>
-        <w:rPr>
-          <w:lang w:val="en-US"/>
-        </w:rPr>
-        <w:t>Macrovision</w:t>
-      </w:r>
-      <w:proofErr w:type="spellEnd"/>
-      <w:r>
-        <w:rPr>
-          <w:lang w:val="en-US"/>
-        </w:rPr>
-        <w:t xml:space="preserve"> </w:t>
-      </w:r>
-      <w:proofErr w:type="spellStart"/>
-      <w:r>
-        <w:rPr>
-          <w:lang w:val="en-US"/>
-        </w:rPr>
-        <w:t>InstallSh</w:t>
+        <w:t xml:space="preserve"> .NET, Crystal Reports, MSDE 2000, Macrovision InstallSh</w:t>
       </w:r>
       <w:r>
         <w:rPr>
@@ -3516,7 +3403,6 @@
         </w:rPr>
         <w:t>ield</w:t>
       </w:r>
-      <w:proofErr w:type="spellEnd"/>
     </w:p>
     <w:p>
       <w:pPr>
@@ -3671,23 +3557,7 @@
                 <w:rFonts w:cstheme="minorHAnsi"/>
                 <w:lang w:val="en-US"/>
               </w:rPr>
-              <w:t xml:space="preserve">Online Stanford </w:t>
-            </w:r>
-            <w:proofErr w:type="spellStart"/>
-            <w:r>
-              <w:rPr>
-                <w:rFonts w:cstheme="minorHAnsi"/>
-                <w:lang w:val="en-US"/>
-              </w:rPr>
-              <w:t>OpenEdX</w:t>
-            </w:r>
-            <w:proofErr w:type="spellEnd"/>
-            <w:r>
-              <w:rPr>
-                <w:rFonts w:cstheme="minorHAnsi"/>
-                <w:lang w:val="en-US"/>
-              </w:rPr>
-              <w:t>, basic theory about statistics</w:t>
+              <w:t>Online Stanford OpenEdX, basic theory about statistics</w:t>
             </w:r>
           </w:p>
         </w:tc>
@@ -3709,31 +3579,13 @@
                 <w:lang w:val="en-US"/>
               </w:rPr>
             </w:pPr>
-            <w:proofErr w:type="spellStart"/>
             <w:r>
               <w:rPr>
                 <w:rFonts w:cstheme="minorHAnsi"/>
                 <w:b w:val="0"/>
               </w:rPr>
-              <w:t>Machine</w:t>
-            </w:r>
-            <w:proofErr w:type="spellEnd"/>
-            <w:r>
-              <w:rPr>
-                <w:rFonts w:cstheme="minorHAnsi"/>
-                <w:b w:val="0"/>
-              </w:rPr>
-              <w:t xml:space="preserve"> </w:t>
-            </w:r>
-            <w:proofErr w:type="spellStart"/>
-            <w:r>
-              <w:rPr>
-                <w:rFonts w:cstheme="minorHAnsi"/>
-                <w:b w:val="0"/>
-              </w:rPr>
-              <w:t>Learning</w:t>
-            </w:r>
-            <w:proofErr w:type="spellEnd"/>
+              <w:t>Machine Learning</w:t>
+            </w:r>
           </w:p>
         </w:tc>
         <w:tc>
@@ -3775,37 +3627,12 @@
                 <w:b w:val="0"/>
               </w:rPr>
             </w:pPr>
-            <w:proofErr w:type="spellStart"/>
             <w:r>
               <w:rPr>
                 <w:rFonts w:cstheme="minorHAnsi"/>
                 <w:b w:val="0"/>
               </w:rPr>
-              <w:t>Algorithms</w:t>
-            </w:r>
-            <w:proofErr w:type="spellEnd"/>
-            <w:r>
-              <w:rPr>
-                <w:rFonts w:cstheme="minorHAnsi"/>
-                <w:b w:val="0"/>
-              </w:rPr>
-              <w:t xml:space="preserve">, </w:t>
-            </w:r>
-            <w:proofErr w:type="spellStart"/>
-            <w:r>
-              <w:rPr>
-                <w:rFonts w:cstheme="minorHAnsi"/>
-                <w:b w:val="0"/>
-              </w:rPr>
-              <w:t>Part</w:t>
-            </w:r>
-            <w:proofErr w:type="spellEnd"/>
-            <w:r>
-              <w:rPr>
-                <w:rFonts w:cstheme="minorHAnsi"/>
-                <w:b w:val="0"/>
-              </w:rPr>
-              <w:t xml:space="preserve"> I</w:t>
+              <w:t>Algorithms, Part I</w:t>
             </w:r>
           </w:p>
         </w:tc>
@@ -3846,7 +3673,6 @@
                 <w:rFonts w:cstheme="minorHAnsi"/>
               </w:rPr>
             </w:pPr>
-            <w:proofErr w:type="spellStart"/>
             <w:r>
               <w:rPr>
                 <w:rStyle w:val="Strong"/>
@@ -3854,89 +3680,8 @@
                 <w:sz w:val="21"/>
                 <w:szCs w:val="21"/>
               </w:rPr>
-              <w:t>Intro</w:t>
-            </w:r>
-            <w:proofErr w:type="spellEnd"/>
-            <w:r>
-              <w:rPr>
-                <w:rStyle w:val="Strong"/>
-                <w:rFonts w:cstheme="minorHAnsi"/>
-                <w:sz w:val="21"/>
-                <w:szCs w:val="21"/>
-              </w:rPr>
-              <w:t xml:space="preserve"> </w:t>
-            </w:r>
-            <w:proofErr w:type="spellStart"/>
-            <w:r>
-              <w:rPr>
-                <w:rStyle w:val="Strong"/>
-                <w:rFonts w:cstheme="minorHAnsi"/>
-                <w:sz w:val="21"/>
-                <w:szCs w:val="21"/>
-              </w:rPr>
-              <w:t>to</w:t>
-            </w:r>
-            <w:proofErr w:type="spellEnd"/>
-            <w:r>
-              <w:rPr>
-                <w:rStyle w:val="Strong"/>
-                <w:rFonts w:cstheme="minorHAnsi"/>
-                <w:sz w:val="21"/>
-                <w:szCs w:val="21"/>
-              </w:rPr>
-              <w:t xml:space="preserve"> </w:t>
-            </w:r>
-            <w:proofErr w:type="spellStart"/>
-            <w:r>
-              <w:rPr>
-                <w:rStyle w:val="Strong"/>
-                <w:rFonts w:cstheme="minorHAnsi"/>
-                <w:sz w:val="21"/>
-                <w:szCs w:val="21"/>
-              </w:rPr>
-              <w:t>Hadoop</w:t>
-            </w:r>
-            <w:proofErr w:type="spellEnd"/>
-            <w:r>
-              <w:rPr>
-                <w:rStyle w:val="Strong"/>
-                <w:rFonts w:cstheme="minorHAnsi"/>
-                <w:sz w:val="21"/>
-                <w:szCs w:val="21"/>
-              </w:rPr>
-              <w:t xml:space="preserve"> </w:t>
-            </w:r>
-            <w:proofErr w:type="spellStart"/>
-            <w:r>
-              <w:rPr>
-                <w:rStyle w:val="Strong"/>
-                <w:rFonts w:cstheme="minorHAnsi"/>
-                <w:sz w:val="21"/>
-                <w:szCs w:val="21"/>
-              </w:rPr>
-              <w:t>and</w:t>
-            </w:r>
-            <w:proofErr w:type="spellEnd"/>
-            <w:r>
-              <w:rPr>
-                <w:rStyle w:val="Strong"/>
-                <w:rFonts w:cstheme="minorHAnsi"/>
-                <w:sz w:val="21"/>
-                <w:szCs w:val="21"/>
-              </w:rPr>
-              <w:t xml:space="preserve"> </w:t>
-            </w:r>
-            <w:proofErr w:type="spellStart"/>
-            <w:r>
-              <w:rPr>
-                <w:rStyle w:val="Strong"/>
-                <w:rFonts w:cstheme="minorHAnsi"/>
-                <w:sz w:val="21"/>
-                <w:szCs w:val="21"/>
-              </w:rPr>
-              <w:t>MapReduce</w:t>
-            </w:r>
-            <w:proofErr w:type="spellEnd"/>
+              <w:t>Intro to Hadoop and MapReduce</w:t>
+            </w:r>
           </w:p>
         </w:tc>
         <w:tc>
@@ -4098,7 +3843,6 @@
             <w:r>
               <w:t xml:space="preserve"> </w:t>
             </w:r>
-            <w:proofErr w:type="spellStart"/>
             <w:r>
               <w:rPr>
                 <w:rStyle w:val="Strong"/>
@@ -4106,57 +3850,7 @@
                 <w:sz w:val="21"/>
                 <w:szCs w:val="21"/>
               </w:rPr>
-              <w:t>Introduction</w:t>
-            </w:r>
-            <w:proofErr w:type="spellEnd"/>
-            <w:r>
-              <w:rPr>
-                <w:rStyle w:val="Strong"/>
-                <w:rFonts w:cstheme="minorHAnsi"/>
-                <w:sz w:val="21"/>
-                <w:szCs w:val="21"/>
-              </w:rPr>
-              <w:t xml:space="preserve"> </w:t>
-            </w:r>
-            <w:proofErr w:type="spellStart"/>
-            <w:r>
-              <w:rPr>
-                <w:rStyle w:val="Strong"/>
-                <w:rFonts w:cstheme="minorHAnsi"/>
-                <w:sz w:val="21"/>
-                <w:szCs w:val="21"/>
-              </w:rPr>
-              <w:t>to</w:t>
-            </w:r>
-            <w:proofErr w:type="spellEnd"/>
-            <w:r>
-              <w:rPr>
-                <w:rStyle w:val="Strong"/>
-                <w:rFonts w:cstheme="minorHAnsi"/>
-                <w:sz w:val="21"/>
-                <w:szCs w:val="21"/>
-              </w:rPr>
-              <w:t xml:space="preserve"> </w:t>
-            </w:r>
-            <w:proofErr w:type="spellStart"/>
-            <w:r>
-              <w:rPr>
-                <w:rStyle w:val="Strong"/>
-                <w:rFonts w:cstheme="minorHAnsi"/>
-                <w:sz w:val="21"/>
-                <w:szCs w:val="21"/>
-              </w:rPr>
-              <w:t>Struts</w:t>
-            </w:r>
-            <w:proofErr w:type="spellEnd"/>
-            <w:r>
-              <w:rPr>
-                <w:rStyle w:val="Strong"/>
-                <w:rFonts w:cstheme="minorHAnsi"/>
-                <w:sz w:val="21"/>
-                <w:szCs w:val="21"/>
-              </w:rPr>
-              <w:t xml:space="preserve"> 2</w:t>
+              <w:t>Introduction to Struts 2</w:t>
             </w:r>
           </w:p>
         </w:tc>
@@ -4172,7 +3866,6 @@
                 <w:lang w:val="en-US"/>
               </w:rPr>
             </w:pPr>
-            <w:proofErr w:type="spellStart"/>
             <w:r>
               <w:rPr>
                 <w:rFonts w:cstheme="minorHAnsi"/>
@@ -4187,7 +3880,6 @@
               </w:rPr>
               <w:t>luralsight</w:t>
             </w:r>
-            <w:proofErr w:type="spellEnd"/>
           </w:p>
         </w:tc>
       </w:tr>
@@ -4207,7 +3899,6 @@
                 <w:b w:val="0"/>
               </w:rPr>
             </w:pPr>
-            <w:proofErr w:type="spellStart"/>
             <w:r>
               <w:rPr>
                 <w:rFonts w:cstheme="minorHAnsi"/>
@@ -4220,96 +3911,15 @@
                 <w:rFonts w:cstheme="minorHAnsi"/>
                 <w:b w:val="0"/>
               </w:rPr>
-              <w:t>ion</w:t>
-            </w:r>
-            <w:proofErr w:type="spellEnd"/>
+              <w:t>ion to Versioning Environments w</w:t>
+            </w:r>
             <w:r>
               <w:rPr>
                 <w:rFonts w:cstheme="minorHAnsi"/>
                 <w:b w:val="0"/>
               </w:rPr>
-              <w:t xml:space="preserve"> </w:t>
-            </w:r>
-            <w:proofErr w:type="spellStart"/>
-            <w:r>
-              <w:rPr>
-                <w:rFonts w:cstheme="minorHAnsi"/>
-                <w:b w:val="0"/>
-              </w:rPr>
-              <w:t>to</w:t>
-            </w:r>
-            <w:proofErr w:type="spellEnd"/>
-            <w:r>
-              <w:rPr>
-                <w:rFonts w:cstheme="minorHAnsi"/>
-                <w:b w:val="0"/>
-              </w:rPr>
-              <w:t xml:space="preserve"> </w:t>
-            </w:r>
-            <w:proofErr w:type="spellStart"/>
-            <w:r>
-              <w:rPr>
-                <w:rFonts w:cstheme="minorHAnsi"/>
-                <w:b w:val="0"/>
-              </w:rPr>
-              <w:t>Versioning</w:t>
-            </w:r>
-            <w:proofErr w:type="spellEnd"/>
-            <w:r>
-              <w:rPr>
-                <w:rFonts w:cstheme="minorHAnsi"/>
-                <w:b w:val="0"/>
-              </w:rPr>
-              <w:t xml:space="preserve"> </w:t>
-            </w:r>
-            <w:proofErr w:type="spellStart"/>
-            <w:r>
-              <w:rPr>
-                <w:rFonts w:cstheme="minorHAnsi"/>
-                <w:b w:val="0"/>
-              </w:rPr>
-              <w:t>Environments</w:t>
-            </w:r>
-            <w:proofErr w:type="spellEnd"/>
-            <w:r>
-              <w:rPr>
-                <w:rFonts w:cstheme="minorHAnsi"/>
-                <w:b w:val="0"/>
-              </w:rPr>
-              <w:t xml:space="preserve"> </w:t>
-            </w:r>
-            <w:proofErr w:type="spellStart"/>
-            <w:r>
-              <w:rPr>
-                <w:rFonts w:cstheme="minorHAnsi"/>
-                <w:b w:val="0"/>
-              </w:rPr>
-              <w:t>w</w:t>
-            </w:r>
-            <w:r>
-              <w:rPr>
-                <w:rFonts w:cstheme="minorHAnsi"/>
-                <w:b w:val="0"/>
-              </w:rPr>
-              <w:t>ith</w:t>
-            </w:r>
-            <w:proofErr w:type="spellEnd"/>
-            <w:r>
-              <w:rPr>
-                <w:rFonts w:cstheme="minorHAnsi"/>
-                <w:b w:val="0"/>
-              </w:rPr>
-              <w:t xml:space="preserve"> </w:t>
-            </w:r>
-            <w:proofErr w:type="spellStart"/>
-            <w:r>
-              <w:rPr>
-                <w:rFonts w:cstheme="minorHAnsi"/>
-                <w:b w:val="0"/>
-              </w:rPr>
-              <w:t>Vagrant</w:t>
-            </w:r>
-            <w:proofErr w:type="spellEnd"/>
+              <w:t>ith Vagrant</w:t>
+            </w:r>
           </w:p>
         </w:tc>
         <w:tc>
@@ -4324,7 +3934,6 @@
                 <w:bCs/>
               </w:rPr>
             </w:pPr>
-            <w:proofErr w:type="spellStart"/>
             <w:r>
               <w:rPr>
                 <w:rFonts w:cstheme="minorHAnsi"/>
@@ -4332,7 +3941,6 @@
               </w:rPr>
               <w:t>Pluralsight</w:t>
             </w:r>
-            <w:proofErr w:type="spellEnd"/>
           </w:p>
         </w:tc>
       </w:tr>
@@ -4373,14 +3981,12 @@
                 <w:rFonts w:cstheme="minorHAnsi"/>
               </w:rPr>
             </w:pPr>
-            <w:proofErr w:type="spellStart"/>
             <w:r>
               <w:rPr>
                 <w:rFonts w:cstheme="minorHAnsi"/>
               </w:rPr>
               <w:t>Pluralsight</w:t>
             </w:r>
-            <w:proofErr w:type="spellEnd"/>
           </w:p>
         </w:tc>
       </w:tr>
@@ -4421,7 +4027,6 @@
                 <w:bCs/>
               </w:rPr>
             </w:pPr>
-            <w:proofErr w:type="spellStart"/>
             <w:r>
               <w:rPr>
                 <w:rFonts w:cstheme="minorHAnsi"/>
@@ -4429,7 +4034,6 @@
               </w:rPr>
               <w:t>Pluralsight</w:t>
             </w:r>
-            <w:proofErr w:type="spellEnd"/>
           </w:p>
         </w:tc>
       </w:tr>
@@ -4470,14 +4074,12 @@
                 <w:rFonts w:cstheme="minorHAnsi"/>
               </w:rPr>
             </w:pPr>
-            <w:proofErr w:type="spellStart"/>
             <w:r>
               <w:rPr>
                 <w:rFonts w:cstheme="minorHAnsi"/>
               </w:rPr>
               <w:t>Pluralsight</w:t>
             </w:r>
-            <w:proofErr w:type="spellEnd"/>
           </w:p>
         </w:tc>
       </w:tr>
@@ -4502,103 +4104,7 @@
                 <w:rFonts w:cstheme="minorHAnsi"/>
                 <w:b w:val="0"/>
               </w:rPr>
-              <w:t xml:space="preserve">OWASP </w:t>
-            </w:r>
-            <w:proofErr w:type="spellStart"/>
-            <w:r>
-              <w:rPr>
-                <w:rFonts w:cstheme="minorHAnsi"/>
-                <w:b w:val="0"/>
-              </w:rPr>
-              <w:t>Top</w:t>
-            </w:r>
-            <w:proofErr w:type="spellEnd"/>
-            <w:r>
-              <w:rPr>
-                <w:rFonts w:cstheme="minorHAnsi"/>
-                <w:b w:val="0"/>
-              </w:rPr>
-              <w:t xml:space="preserve"> 10 </w:t>
-            </w:r>
-            <w:proofErr w:type="spellStart"/>
-            <w:r>
-              <w:rPr>
-                <w:rFonts w:cstheme="minorHAnsi"/>
-                <w:b w:val="0"/>
-              </w:rPr>
-              <w:t>Web</w:t>
-            </w:r>
-            <w:proofErr w:type="spellEnd"/>
-            <w:r>
-              <w:rPr>
-                <w:rFonts w:cstheme="minorHAnsi"/>
-                <w:b w:val="0"/>
-              </w:rPr>
-              <w:t xml:space="preserve"> </w:t>
-            </w:r>
-            <w:proofErr w:type="spellStart"/>
-            <w:r>
-              <w:rPr>
-                <w:rFonts w:cstheme="minorHAnsi"/>
-                <w:b w:val="0"/>
-              </w:rPr>
-              <w:t>Application</w:t>
-            </w:r>
-            <w:proofErr w:type="spellEnd"/>
-            <w:r>
-              <w:rPr>
-                <w:rFonts w:cstheme="minorHAnsi"/>
-                <w:b w:val="0"/>
-              </w:rPr>
-              <w:t xml:space="preserve"> </w:t>
-            </w:r>
-            <w:proofErr w:type="spellStart"/>
-            <w:r>
-              <w:rPr>
-                <w:rFonts w:cstheme="minorHAnsi"/>
-                <w:b w:val="0"/>
-              </w:rPr>
-              <w:t>Security</w:t>
-            </w:r>
-            <w:proofErr w:type="spellEnd"/>
-            <w:r>
-              <w:rPr>
-                <w:rFonts w:cstheme="minorHAnsi"/>
-                <w:b w:val="0"/>
-              </w:rPr>
-              <w:t xml:space="preserve"> </w:t>
-            </w:r>
-            <w:proofErr w:type="spellStart"/>
-            <w:r>
-              <w:rPr>
-                <w:rFonts w:cstheme="minorHAnsi"/>
-                <w:b w:val="0"/>
-              </w:rPr>
-              <w:t>Risks</w:t>
-            </w:r>
-            <w:proofErr w:type="spellEnd"/>
-            <w:r>
-              <w:rPr>
-                <w:rFonts w:cstheme="minorHAnsi"/>
-                <w:b w:val="0"/>
-              </w:rPr>
-              <w:t xml:space="preserve"> </w:t>
-            </w:r>
-            <w:proofErr w:type="spellStart"/>
-            <w:r>
-              <w:rPr>
-                <w:rFonts w:cstheme="minorHAnsi"/>
-                <w:b w:val="0"/>
-              </w:rPr>
-              <w:t>for</w:t>
-            </w:r>
-            <w:proofErr w:type="spellEnd"/>
-            <w:r>
-              <w:rPr>
-                <w:rFonts w:cstheme="minorHAnsi"/>
-                <w:b w:val="0"/>
-              </w:rPr>
-              <w:t xml:space="preserve"> ASP.NET</w:t>
+              <w:t>OWASP Top 10 Web Application Security Risks for ASP.NET</w:t>
             </w:r>
           </w:p>
         </w:tc>
@@ -4613,14 +4119,12 @@
                 <w:rFonts w:cstheme="minorHAnsi"/>
               </w:rPr>
             </w:pPr>
-            <w:proofErr w:type="spellStart"/>
             <w:r>
               <w:rPr>
                 <w:rFonts w:cstheme="minorHAnsi"/>
               </w:rPr>
               <w:t>Pluralsight</w:t>
             </w:r>
-            <w:proofErr w:type="spellEnd"/>
           </w:p>
         </w:tc>
       </w:tr>
@@ -4745,30 +4249,8 @@
         <w:rPr>
           <w:lang w:val="en-US"/>
         </w:rPr>
-        <w:t xml:space="preserve"> is my hobby: last pet projects using Python, </w:t>
-      </w:r>
-      <w:proofErr w:type="spellStart"/>
-      <w:r>
-        <w:rPr>
-          <w:lang w:val="en-US"/>
-        </w:rPr>
-        <w:t>NodeJS</w:t>
-      </w:r>
-      <w:proofErr w:type="spellEnd"/>
-      <w:r>
-        <w:rPr>
-          <w:lang w:val="en-US"/>
-        </w:rPr>
-        <w:t xml:space="preserve">, Rust, </w:t>
-      </w:r>
-      <w:proofErr w:type="spellStart"/>
-      <w:r>
-        <w:rPr>
-          <w:lang w:val="en-US"/>
-        </w:rPr>
-        <w:t>etc</w:t>
-      </w:r>
-      <w:proofErr w:type="spellEnd"/>
+        <w:t xml:space="preserve"> is my hobby: last pet projects using Python, NodeJS, Rust, etc</w:t>
+      </w:r>
     </w:p>
     <w:p>
       <w:pPr>
@@ -8817,7 +8299,7 @@
 </file>
 
 <file path=customXml/itemProps1.xml><?xml version="1.0" encoding="utf-8"?>
-<ds:datastoreItem xmlns:ds="http://schemas.openxmlformats.org/officeDocument/2006/customXml" ds:itemID="{D934B817-6729-45FA-BEC4-27147588C8F5}">
+<ds:datastoreItem xmlns:ds="http://schemas.openxmlformats.org/officeDocument/2006/customXml" ds:itemID="{04E14832-EE93-49D1-A032-91482462BC0C}">
   <ds:schemaRefs>
     <ds:schemaRef ds:uri="http://schemas.openxmlformats.org/officeDocument/2006/bibliography"/>
   </ds:schemaRefs>

</xml_diff>